<commit_message>
updated site and images from R
</commit_message>
<xml_diff>
--- a/Covid_timeline.docx
+++ b/Covid_timeline.docx
@@ -18,184 +18,118 @@
           <w:rFonts w:ascii="Times New Roman" w:hAnsi="Times New Roman" w:cs="Times New Roman"/>
           <w:color w:val="000000"/>
         </w:rPr>
-        <w:t xml:space="preserve">March 11, 2020 - WHO declares the novel coronavirus outbreak to be a pandemic. WHO says the outbreak is the first pandemic caused by a </w:t>
-      </w:r>
-      <w:proofErr w:type="gramStart"/>
+        <w:t>March 11, 2020 - WHO declares the novel coronavirus outbreak to be a pandemic. WHO says the outbreak is the first pandemic caused by a coronavirus. In an Oval Office address, Trump announces that he is restricting travel from Europe to the United States for 30 days in an attempt to slow the spread of coronavirus. The ban, which applies to the 26 countries in the Schengen Area, applies only to foreign nationals and not American citizens and permanent residents who'd be screened before entering the</w:t>
+      </w:r>
+    </w:p>
+    <w:p>
+      <w:pPr>
+        <w:pStyle w:val="ListParagraph"/>
+        <w:numPr>
+          <w:ilvl w:val="0"/>
+          <w:numId w:val="1"/>
+        </w:numPr>
+        <w:rPr>
+          <w:rFonts w:ascii="Times New Roman" w:hAnsi="Times New Roman" w:cs="Times New Roman"/>
+        </w:rPr>
+      </w:pPr>
+      <w:r>
+        <w:rPr>
+          <w:rFonts w:ascii="Times New Roman" w:hAnsi="Times New Roman" w:cs="Times New Roman"/>
+        </w:rPr>
+        <w:t>March 19 — California Issues Statewide Stay-at-Home Order: California becomes the first state to issue a stay-at-home order, mandating all residents to stay at home except to go to an essential job or shop for essential needs. The order also instructs health care systems to prioritize services to those who are the sickest.</w:t>
+      </w:r>
+    </w:p>
+    <w:p>
+      <w:pPr>
+        <w:pStyle w:val="ListParagraph"/>
+        <w:numPr>
+          <w:ilvl w:val="0"/>
+          <w:numId w:val="1"/>
+        </w:numPr>
+        <w:rPr>
+          <w:rFonts w:ascii="Times New Roman" w:hAnsi="Times New Roman" w:cs="Times New Roman"/>
+        </w:rPr>
+      </w:pPr>
       <w:r>
         <w:rPr>
           <w:rFonts w:ascii="Times New Roman" w:hAnsi="Times New Roman" w:cs="Times New Roman"/>
           <w:color w:val="000000"/>
         </w:rPr>
-        <w:t>coronavirus.</w:t>
-      </w:r>
-      <w:proofErr w:type="gramEnd"/>
+        <w:t>March 25, 2020 - The White House and Senate leaders reach an agreement on a $2 trillion stimulus deal to offset the economic damage of coronavirus, producing one of the most expensive and far-reaching measures in the history of Congress.</w:t>
+      </w:r>
+    </w:p>
+    <w:p>
+      <w:pPr>
+        <w:pStyle w:val="ListParagraph"/>
+        <w:numPr>
+          <w:ilvl w:val="0"/>
+          <w:numId w:val="1"/>
+        </w:numPr>
+        <w:rPr>
+          <w:rFonts w:ascii="Times New Roman" w:hAnsi="Times New Roman" w:cs="Times New Roman"/>
+        </w:rPr>
+      </w:pPr>
       <w:r>
         <w:rPr>
           <w:rFonts w:ascii="Times New Roman" w:hAnsi="Times New Roman" w:cs="Times New Roman"/>
           <w:color w:val="000000"/>
         </w:rPr>
-        <w:t xml:space="preserve"> In an Oval Office address, Trump announces that he is restricting travel from Europe to the United States for 30 days </w:t>
-      </w:r>
-      <w:proofErr w:type="gramStart"/>
+        <w:t>April 3, 2020 - Trump says his administration is now recommending Americans wear "non-medical cloth" face coverings, a reversal of previous guidance that suggested masks were unnecessary for people who weren't sick.</w:t>
+      </w:r>
+    </w:p>
+    <w:p>
+      <w:pPr>
+        <w:pStyle w:val="ListParagraph"/>
+        <w:numPr>
+          <w:ilvl w:val="0"/>
+          <w:numId w:val="1"/>
+        </w:numPr>
+        <w:rPr>
+          <w:rFonts w:ascii="Times New Roman" w:hAnsi="Times New Roman" w:cs="Times New Roman"/>
+        </w:rPr>
+      </w:pPr>
+      <w:r>
+        <w:rPr>
+          <w:rFonts w:ascii="Times New Roman" w:hAnsi="Times New Roman" w:cs="Times New Roman"/>
+        </w:rPr>
+        <w:t>April 8 — Troubles With the COVID-19 Cocktail “What do you have to lose?” Trump asks when touting the malaria drug hydroxychloroquine or the related chloroquine as possible treatments for COVID-19. With a common antibiotic, azithromycin, the drug cocktail becomes an early candidate to prevent hospitalization or death. But Trump’s promotion of the combination, despite known heart risks for some patients, prompts the American Heart Association, the American College of Cardiology, and the Heart Rhythm Society to warn in a joint guidance that the drugs are not for everyone.</w:t>
+      </w:r>
+    </w:p>
+    <w:p>
+      <w:pPr>
+        <w:pStyle w:val="ListParagraph"/>
+        <w:numPr>
+          <w:ilvl w:val="0"/>
+          <w:numId w:val="1"/>
+        </w:numPr>
+        <w:rPr>
+          <w:rFonts w:ascii="Times New Roman" w:hAnsi="Times New Roman" w:cs="Times New Roman"/>
+        </w:rPr>
+      </w:pPr>
+      <w:r>
+        <w:rPr>
+          <w:rFonts w:ascii="Times New Roman" w:hAnsi="Times New Roman" w:cs="Times New Roman"/>
+        </w:rPr>
+        <w:t>April 15 - Governor Andrew M. Cuomo today announced he will issue an Executive Order requiring all people in New York to wear a mask or a face covering when out in public and in situations where social distancing cannot be maintained, such as on public transportation. The Executive Order will go into effect on Friday, April 17th.</w:t>
+      </w:r>
+    </w:p>
+    <w:p>
+      <w:pPr>
+        <w:pStyle w:val="ListParagraph"/>
+        <w:numPr>
+          <w:ilvl w:val="0"/>
+          <w:numId w:val="1"/>
+        </w:numPr>
+        <w:rPr>
+          <w:rFonts w:ascii="Times New Roman" w:hAnsi="Times New Roman" w:cs="Times New Roman"/>
+        </w:rPr>
+      </w:pPr>
       <w:r>
         <w:rPr>
           <w:rFonts w:ascii="Times New Roman" w:hAnsi="Times New Roman" w:cs="Times New Roman"/>
           <w:color w:val="000000"/>
         </w:rPr>
-        <w:t>in an attempt to</w:t>
-      </w:r>
-      <w:proofErr w:type="gramEnd"/>
-      <w:r>
-        <w:rPr>
-          <w:rFonts w:ascii="Times New Roman" w:hAnsi="Times New Roman" w:cs="Times New Roman"/>
-          <w:color w:val="000000"/>
-        </w:rPr>
-        <w:t xml:space="preserve"> slow the spread of coronavirus. The ban, which applies to the 26 countries in the Schengen Area, applies only to foreign nationals and not American citizens and permanent residents who'd be screened before entering the</w:t>
-      </w:r>
-    </w:p>
-    <w:p>
-      <w:pPr>
-        <w:pStyle w:val="ListParagraph"/>
-        <w:numPr>
-          <w:ilvl w:val="0"/>
-          <w:numId w:val="1"/>
-        </w:numPr>
-        <w:rPr>
-          <w:rFonts w:ascii="Times New Roman" w:hAnsi="Times New Roman" w:cs="Times New Roman"/>
-        </w:rPr>
-      </w:pPr>
-      <w:r>
-        <w:rPr>
-          <w:rFonts w:ascii="Times New Roman" w:hAnsi="Times New Roman" w:cs="Times New Roman"/>
-        </w:rPr>
-        <w:t>March 19 — California Issues Statewide Stay-at-Home Order: California becomes the first state to issue a stay-at-home order, mandating all residents to stay at home except to go to an essential job or shop for essential needs. The order also instructs health care systems to prioritize services to those who are the sickest.</w:t>
-      </w:r>
-    </w:p>
-    <w:p>
-      <w:pPr>
-        <w:pStyle w:val="ListParagraph"/>
-        <w:numPr>
-          <w:ilvl w:val="0"/>
-          <w:numId w:val="1"/>
-        </w:numPr>
-        <w:rPr>
-          <w:rFonts w:ascii="Times New Roman" w:hAnsi="Times New Roman" w:cs="Times New Roman"/>
-        </w:rPr>
-      </w:pPr>
-      <w:r>
-        <w:rPr>
-          <w:rFonts w:ascii="Times New Roman" w:hAnsi="Times New Roman" w:cs="Times New Roman"/>
-          <w:color w:val="000000"/>
-        </w:rPr>
-        <w:t>March 25, 2020 - The White House and Senate leaders reach an agreement on a $2 trillion stimulus deal to offset the economic damage of coronavirus, producing one of the most expensive and far-reaching measures in the history of Congress.</w:t>
-      </w:r>
-    </w:p>
-    <w:p>
-      <w:pPr>
-        <w:pStyle w:val="ListParagraph"/>
-        <w:numPr>
-          <w:ilvl w:val="0"/>
-          <w:numId w:val="1"/>
-        </w:numPr>
-        <w:rPr>
-          <w:rFonts w:ascii="Times New Roman" w:hAnsi="Times New Roman" w:cs="Times New Roman"/>
-        </w:rPr>
-      </w:pPr>
-      <w:r>
-        <w:rPr>
-          <w:rFonts w:ascii="Times New Roman" w:hAnsi="Times New Roman" w:cs="Times New Roman"/>
-          <w:color w:val="000000"/>
-        </w:rPr>
-        <w:t>April 3, 2020 - Trump says his administration is now recommending Americans wear "non-medical cloth" face coverings, a reversal of previous guidance that suggested masks were unnecessary for people who weren't sick.</w:t>
-      </w:r>
-    </w:p>
-    <w:p>
-      <w:pPr>
-        <w:pStyle w:val="ListParagraph"/>
-        <w:numPr>
-          <w:ilvl w:val="0"/>
-          <w:numId w:val="1"/>
-        </w:numPr>
-        <w:rPr>
-          <w:rFonts w:ascii="Times New Roman" w:hAnsi="Times New Roman" w:cs="Times New Roman"/>
-        </w:rPr>
-      </w:pPr>
-      <w:r>
-        <w:rPr>
-          <w:rFonts w:ascii="Times New Roman" w:hAnsi="Times New Roman" w:cs="Times New Roman"/>
-          <w:color w:val="000000"/>
-        </w:rPr>
-        <w:t xml:space="preserve">May 11, 2020 - Trump and his administration announce that the federal government is sending $11 billion to states to expand coronavirus testing capabilities. The relief package signed on April 24 includes $25 billion for testing, with $11 billion for states, localities, </w:t>
-      </w:r>
-      <w:proofErr w:type="gramStart"/>
-      <w:r>
-        <w:rPr>
-          <w:rFonts w:ascii="Times New Roman" w:hAnsi="Times New Roman" w:cs="Times New Roman"/>
-          <w:color w:val="000000"/>
-        </w:rPr>
-        <w:t>territories</w:t>
-      </w:r>
-      <w:proofErr w:type="gramEnd"/>
-      <w:r>
-        <w:rPr>
-          <w:rFonts w:ascii="Times New Roman" w:hAnsi="Times New Roman" w:cs="Times New Roman"/>
-          <w:color w:val="000000"/>
-        </w:rPr>
-        <w:t xml:space="preserve"> and tribes</w:t>
-      </w:r>
-    </w:p>
-    <w:p>
-      <w:pPr>
-        <w:pStyle w:val="ListParagraph"/>
-        <w:numPr>
-          <w:ilvl w:val="0"/>
-          <w:numId w:val="1"/>
-        </w:numPr>
-        <w:rPr>
-          <w:rFonts w:ascii="Times New Roman" w:hAnsi="Times New Roman" w:cs="Times New Roman"/>
-        </w:rPr>
-      </w:pPr>
-      <w:r>
-        <w:rPr>
-          <w:rFonts w:ascii="Times New Roman" w:hAnsi="Times New Roman" w:cs="Times New Roman"/>
-        </w:rPr>
-        <w:t>April 8 — Troubles With the COVID-19 Cocktail</w:t>
-      </w:r>
-      <w:r>
-        <w:rPr>
-          <w:rFonts w:ascii="Times New Roman" w:hAnsi="Times New Roman" w:cs="Times New Roman"/>
-        </w:rPr>
-        <w:t xml:space="preserve"> </w:t>
-      </w:r>
-      <w:r>
-        <w:rPr>
-          <w:rFonts w:ascii="Times New Roman" w:hAnsi="Times New Roman" w:cs="Times New Roman"/>
-        </w:rPr>
-        <w:t>“What do you have to lose?” Trump asks when touting the malaria drug hydroxychloroquine or the related chloroquine as possible treatments for COVID-19. With a common antibiotic, azithromycin, the drug cocktail becomes an early candidate to prevent hospitalization or death. But Trump’s promotion of the combination, despite known heart risks for some patients, prompts the American Heart Association, the American College of Cardiology, and the Heart Rhythm Society to warn in a joint guidance that the drugs are not for everyone.</w:t>
-      </w:r>
-    </w:p>
-    <w:p>
-      <w:pPr>
-        <w:pStyle w:val="ListParagraph"/>
-        <w:numPr>
-          <w:ilvl w:val="0"/>
-          <w:numId w:val="1"/>
-        </w:numPr>
-        <w:rPr>
-          <w:rFonts w:ascii="Times New Roman" w:hAnsi="Times New Roman" w:cs="Times New Roman"/>
-        </w:rPr>
-      </w:pPr>
-      <w:r>
-        <w:rPr>
-          <w:rFonts w:ascii="Times New Roman" w:hAnsi="Times New Roman" w:cs="Times New Roman"/>
-        </w:rPr>
-        <w:t xml:space="preserve">April 15 - </w:t>
-      </w:r>
-      <w:r>
-        <w:rPr>
-          <w:rFonts w:ascii="Times New Roman" w:hAnsi="Times New Roman" w:cs="Times New Roman"/>
-        </w:rPr>
-        <w:t>Governor Andrew M. Cuomo today announced he will issue an Executive Order requiring all people in New York to wear a mask or a face covering when out in public and in situations where social distancing cannot be maintained, such as on public transportation. The Executive Order will go into effect on Friday, April 17th.</w:t>
+        <w:t>May 11, 2020 - Trump and his administration announce that the federal government is sending $11 billion to states to expand coronavirus testing capabilities. The relief package signed on April 24 includes $25 billion for testing, with $11 billion for states, localities, territories and tribes</w:t>
       </w:r>
     </w:p>
     <w:p>
@@ -295,58 +229,26 @@
           <w:rFonts w:ascii="Times New Roman" w:hAnsi="Times New Roman" w:cs="Times New Roman"/>
           <w:color w:val="000000"/>
         </w:rPr>
-        <w:t xml:space="preserve">August 23, 2021 - The US FDA grants full approval to the Pfizer/BioNTech Covid-19 vaccine for people </w:t>
-      </w:r>
-      <w:proofErr w:type="gramStart"/>
+        <w:t>August 23, 2021 - The US FDA grants full approval to the Pfizer/BioNTech Covid-19 vaccine for people age 16 and older, making it the first coronavirus vaccine approved by the FDA</w:t>
+      </w:r>
+    </w:p>
+    <w:p>
+      <w:pPr>
+        <w:pStyle w:val="ListParagraph"/>
+        <w:numPr>
+          <w:ilvl w:val="0"/>
+          <w:numId w:val="1"/>
+        </w:numPr>
+        <w:rPr>
+          <w:rFonts w:ascii="Times New Roman" w:hAnsi="Times New Roman" w:cs="Times New Roman"/>
+        </w:rPr>
+      </w:pPr>
       <w:r>
         <w:rPr>
           <w:rFonts w:ascii="Times New Roman" w:hAnsi="Times New Roman" w:cs="Times New Roman"/>
           <w:color w:val="000000"/>
         </w:rPr>
-        <w:t>age</w:t>
-      </w:r>
-      <w:proofErr w:type="gramEnd"/>
-      <w:r>
-        <w:rPr>
-          <w:rFonts w:ascii="Times New Roman" w:hAnsi="Times New Roman" w:cs="Times New Roman"/>
-          <w:color w:val="000000"/>
-        </w:rPr>
-        <w:t xml:space="preserve"> 16 and older, making it the first coronavirus vaccine approved by the FDA</w:t>
-      </w:r>
-    </w:p>
-    <w:p>
-      <w:pPr>
-        <w:pStyle w:val="ListParagraph"/>
-        <w:numPr>
-          <w:ilvl w:val="0"/>
-          <w:numId w:val="1"/>
-        </w:numPr>
-        <w:rPr>
-          <w:rFonts w:ascii="Times New Roman" w:hAnsi="Times New Roman" w:cs="Times New Roman"/>
-        </w:rPr>
-      </w:pPr>
-      <w:r>
-        <w:rPr>
-          <w:rFonts w:ascii="Times New Roman" w:hAnsi="Times New Roman" w:cs="Times New Roman"/>
-          <w:color w:val="000000"/>
-        </w:rPr>
-        <w:t xml:space="preserve">November 2, 2021 - </w:t>
-      </w:r>
-      <w:proofErr w:type="spellStart"/>
-      <w:r>
-        <w:rPr>
-          <w:rFonts w:ascii="Times New Roman" w:hAnsi="Times New Roman" w:cs="Times New Roman"/>
-          <w:color w:val="000000"/>
-        </w:rPr>
-        <w:t>Walensky</w:t>
-      </w:r>
-      <w:proofErr w:type="spellEnd"/>
-      <w:r>
-        <w:rPr>
-          <w:rFonts w:ascii="Times New Roman" w:hAnsi="Times New Roman" w:cs="Times New Roman"/>
-          <w:color w:val="000000"/>
-        </w:rPr>
-        <w:t xml:space="preserve"> says she is endorsing a recommendation to vaccinate children ages 5-11 against Covid-19, clearing the way for immediate vaccination of the youngest age group yet in the US</w:t>
+        <w:t>November 2, 2021 - Walensky says she is endorsing a recommendation to vaccinate children ages 5-11 against Covid-19, clearing the way for immediate vaccination of the youngest age group yet in the US</w:t>
       </w:r>
     </w:p>
     <w:p>
@@ -726,13 +628,13 @@
       </w:pPr>
     </w:lvl>
   </w:abstractNum>
-  <w:num w:numId="1">
+  <w:num w:numId="1" w16cid:durableId="850071194">
     <w:abstractNumId w:val="2"/>
   </w:num>
-  <w:num w:numId="2">
+  <w:num w:numId="2" w16cid:durableId="715617678">
     <w:abstractNumId w:val="1"/>
   </w:num>
-  <w:num w:numId="3">
+  <w:num w:numId="3" w16cid:durableId="369917238">
     <w:abstractNumId w:val="0"/>
   </w:num>
 </w:numbering>
@@ -861,6 +763,7 @@
     <w:lsdException w:name="HTML Sample" w:semiHidden="1" w:unhideWhenUsed="1"/>
     <w:lsdException w:name="HTML Typewriter" w:semiHidden="1" w:unhideWhenUsed="1"/>
     <w:lsdException w:name="HTML Variable" w:semiHidden="1" w:unhideWhenUsed="1"/>
+    <w:lsdException w:name="Normal Table" w:semiHidden="1" w:unhideWhenUsed="1"/>
     <w:lsdException w:name="annotation subject" w:semiHidden="1" w:unhideWhenUsed="1"/>
     <w:lsdException w:name="No List" w:semiHidden="1" w:unhideWhenUsed="1"/>
     <w:lsdException w:name="Outline List 1" w:semiHidden="1" w:unhideWhenUsed="1"/>
@@ -907,8 +810,10 @@
     <w:lsdException w:name="Table Subtle 2" w:semiHidden="1" w:unhideWhenUsed="1"/>
     <w:lsdException w:name="Table Web 1" w:semiHidden="1" w:unhideWhenUsed="1"/>
     <w:lsdException w:name="Table Web 2" w:semiHidden="1" w:unhideWhenUsed="1"/>
+    <w:lsdException w:name="Table Web 3" w:semiHidden="1" w:unhideWhenUsed="1"/>
     <w:lsdException w:name="Balloon Text" w:semiHidden="1" w:unhideWhenUsed="1"/>
     <w:lsdException w:name="Table Grid" w:uiPriority="39"/>
+    <w:lsdException w:name="Table Theme" w:semiHidden="1" w:unhideWhenUsed="1"/>
     <w:lsdException w:name="Placeholder Text" w:semiHidden="1"/>
     <w:lsdException w:name="No Spacing" w:uiPriority="1" w:qFormat="1"/>
     <w:lsdException w:name="Light Shading" w:uiPriority="60"/>

</xml_diff>